<commit_message>
gatau lagi ini apa
</commit_message>
<xml_diff>
--- a/OSIS/LPJ/LPJ OSIS 2020-2021.docx
+++ b/OSIS/LPJ/LPJ OSIS 2020-2021.docx
@@ -327,7 +327,7 @@
           <w:r>
             <w:fldChar w:fldCharType="separate"/>
           </w:r>
-          <w:hyperlink w:anchor="_Toc86850670" w:history="1">
+          <w:hyperlink w:anchor="_Toc87799649" w:history="1">
             <w:r>
               <w:rPr>
                 <w:rStyle w:val="Hyperlink"/>
@@ -346,8 +346,6 @@
             <w:r>
               <w:rPr>
                 <w:rStyle w:val="Hyperlink"/>
-                <w:b/>
-                <w:bCs/>
                 <w:noProof/>
               </w:rPr>
               <w:t>PENDAHULUAN</w:t>
@@ -371,7 +369,7 @@
                 <w:noProof/>
                 <w:webHidden/>
               </w:rPr>
-              <w:instrText xml:space="preserve"> PAGEREF _Toc86850670 \h </w:instrText>
+              <w:instrText xml:space="preserve"> PAGEREF _Toc87799649 \h </w:instrText>
             </w:r>
             <w:r>
               <w:rPr>
@@ -415,7 +413,7 @@
               <w:lang w:val="en-ID"/>
             </w:rPr>
           </w:pPr>
-          <w:hyperlink w:anchor="_Toc86850671" w:history="1">
+          <w:hyperlink w:anchor="_Toc87799650" w:history="1">
             <w:r>
               <w:rPr>
                 <w:rStyle w:val="Hyperlink"/>
@@ -434,8 +432,6 @@
             <w:r>
               <w:rPr>
                 <w:rStyle w:val="Hyperlink"/>
-                <w:b/>
-                <w:bCs/>
                 <w:noProof/>
               </w:rPr>
               <w:t>DASAR, VISI, MISI, DAN PEDOMAN</w:t>
@@ -459,7 +455,7 @@
                 <w:noProof/>
                 <w:webHidden/>
               </w:rPr>
-              <w:instrText xml:space="preserve"> PAGEREF _Toc86850671 \h </w:instrText>
+              <w:instrText xml:space="preserve"> PAGEREF _Toc87799650 \h </w:instrText>
             </w:r>
             <w:r>
               <w:rPr>
@@ -503,7 +499,7 @@
               <w:lang w:val="en-ID"/>
             </w:rPr>
           </w:pPr>
-          <w:hyperlink w:anchor="_Toc86850672" w:history="1">
+          <w:hyperlink w:anchor="_Toc87799651" w:history="1">
             <w:r>
               <w:rPr>
                 <w:rStyle w:val="Hyperlink"/>
@@ -517,13 +513,11 @@
                 <w:noProof/>
                 <w:lang w:val="en-ID"/>
               </w:rPr>
-              <w:t xml:space="preserve">    </w:t>
+              <w:tab/>
             </w:r>
             <w:r>
               <w:rPr>
                 <w:rStyle w:val="Hyperlink"/>
-                <w:b/>
-                <w:bCs/>
                 <w:noProof/>
               </w:rPr>
               <w:t>STRUKTUR KEPENGURUSAN</w:t>
@@ -547,7 +541,7 @@
                 <w:noProof/>
                 <w:webHidden/>
               </w:rPr>
-              <w:instrText xml:space="preserve"> PAGEREF _Toc86850672 \h </w:instrText>
+              <w:instrText xml:space="preserve"> PAGEREF _Toc87799651 \h </w:instrText>
             </w:r>
             <w:r>
               <w:rPr>
@@ -582,7 +576,7 @@
           <w:pPr>
             <w:pStyle w:val="TOC1"/>
             <w:tabs>
-              <w:tab w:val="left" w:pos="1276"/>
+              <w:tab w:val="left" w:pos="660"/>
               <w:tab w:val="right" w:leader="dot" w:pos="9016"/>
             </w:tabs>
             <w:rPr>
@@ -591,28 +585,26 @@
               <w:lang w:val="en-ID"/>
             </w:rPr>
           </w:pPr>
-          <w:hyperlink w:anchor="_Toc86850673" w:history="1">
+          <w:hyperlink w:anchor="_Toc87799652" w:history="1">
             <w:r>
               <w:rPr>
                 <w:rStyle w:val="Hyperlink"/>
                 <w:noProof/>
               </w:rPr>
-              <w:t>IV</w:t>
+              <w:t>IV.</w:t>
+            </w:r>
+            <w:r>
+              <w:rPr>
+                <w:rFonts w:asciiTheme="minorHAnsi" w:eastAsiaTheme="minorEastAsia" w:hAnsiTheme="minorHAnsi" w:cstheme="minorBidi"/>
+                <w:noProof/>
+                <w:lang w:val="en-ID"/>
+              </w:rPr>
+              <w:tab/>
             </w:r>
             <w:r>
               <w:rPr>
                 <w:rStyle w:val="Hyperlink"/>
                 <w:noProof/>
-                <w:lang w:val="en-US"/>
-              </w:rPr>
-              <w:t xml:space="preserve">.    </w:t>
-            </w:r>
-            <w:r>
-              <w:rPr>
-                <w:rStyle w:val="Hyperlink"/>
-                <w:b/>
-                <w:bCs/>
-                <w:noProof/>
               </w:rPr>
               <w:t>LAPORAN PERTANGGUNG JAWABAN</w:t>
             </w:r>
@@ -635,7 +627,7 @@
                 <w:noProof/>
                 <w:webHidden/>
               </w:rPr>
-              <w:instrText xml:space="preserve"> PAGEREF _Toc86850673 \h </w:instrText>
+              <w:instrText xml:space="preserve"> PAGEREF _Toc87799652 \h </w:instrText>
             </w:r>
             <w:r>
               <w:rPr>
@@ -679,7 +671,7 @@
               <w:lang w:val="en-ID"/>
             </w:rPr>
           </w:pPr>
-          <w:hyperlink w:anchor="_Toc86850674" w:history="1">
+          <w:hyperlink w:anchor="_Toc87799653" w:history="1">
             <w:r>
               <w:rPr>
                 <w:rStyle w:val="Hyperlink"/>
@@ -721,7 +713,7 @@
                 <w:noProof/>
                 <w:webHidden/>
               </w:rPr>
-              <w:instrText xml:space="preserve"> PAGEREF _Toc86850674 \h </w:instrText>
+              <w:instrText xml:space="preserve"> PAGEREF _Toc87799653 \h </w:instrText>
             </w:r>
             <w:r>
               <w:rPr>
@@ -765,7 +757,7 @@
               <w:lang w:val="en-ID"/>
             </w:rPr>
           </w:pPr>
-          <w:hyperlink w:anchor="_Toc86850675" w:history="1">
+          <w:hyperlink w:anchor="_Toc87799654" w:history="1">
             <w:r>
               <w:rPr>
                 <w:rStyle w:val="Hyperlink"/>
@@ -807,7 +799,7 @@
                 <w:noProof/>
                 <w:webHidden/>
               </w:rPr>
-              <w:instrText xml:space="preserve"> PAGEREF _Toc86850675 \h </w:instrText>
+              <w:instrText xml:space="preserve"> PAGEREF _Toc87799654 \h </w:instrText>
             </w:r>
             <w:r>
               <w:rPr>
@@ -851,7 +843,7 @@
               <w:lang w:val="en-ID"/>
             </w:rPr>
           </w:pPr>
-          <w:hyperlink w:anchor="_Toc86850676" w:history="1">
+          <w:hyperlink w:anchor="_Toc87799655" w:history="1">
             <w:r>
               <w:rPr>
                 <w:rStyle w:val="Hyperlink"/>
@@ -893,7 +885,7 @@
                 <w:noProof/>
                 <w:webHidden/>
               </w:rPr>
-              <w:instrText xml:space="preserve"> PAGEREF _Toc86850676 \h </w:instrText>
+              <w:instrText xml:space="preserve"> PAGEREF _Toc87799655 \h </w:instrText>
             </w:r>
             <w:r>
               <w:rPr>
@@ -937,7 +929,7 @@
               <w:lang w:val="en-ID"/>
             </w:rPr>
           </w:pPr>
-          <w:hyperlink w:anchor="_Toc86850677" w:history="1">
+          <w:hyperlink w:anchor="_Toc87799656" w:history="1">
             <w:r>
               <w:rPr>
                 <w:rStyle w:val="Hyperlink"/>
@@ -979,7 +971,7 @@
                 <w:noProof/>
                 <w:webHidden/>
               </w:rPr>
-              <w:instrText xml:space="preserve"> PAGEREF _Toc86850677 \h </w:instrText>
+              <w:instrText xml:space="preserve"> PAGEREF _Toc87799656 \h </w:instrText>
             </w:r>
             <w:r>
               <w:rPr>
@@ -1023,7 +1015,7 @@
               <w:lang w:val="en-ID"/>
             </w:rPr>
           </w:pPr>
-          <w:hyperlink w:anchor="_Toc86850678" w:history="1">
+          <w:hyperlink w:anchor="_Toc87799657" w:history="1">
             <w:r>
               <w:rPr>
                 <w:rStyle w:val="Hyperlink"/>
@@ -1065,7 +1057,7 @@
                 <w:noProof/>
                 <w:webHidden/>
               </w:rPr>
-              <w:instrText xml:space="preserve"> PAGEREF _Toc86850678 \h </w:instrText>
+              <w:instrText xml:space="preserve"> PAGEREF _Toc87799657 \h </w:instrText>
             </w:r>
             <w:r>
               <w:rPr>
@@ -1109,7 +1101,7 @@
               <w:lang w:val="en-ID"/>
             </w:rPr>
           </w:pPr>
-          <w:hyperlink w:anchor="_Toc86850679" w:history="1">
+          <w:hyperlink w:anchor="_Toc87799658" w:history="1">
             <w:r>
               <w:rPr>
                 <w:rStyle w:val="Hyperlink"/>
@@ -1151,7 +1143,7 @@
                 <w:noProof/>
                 <w:webHidden/>
               </w:rPr>
-              <w:instrText xml:space="preserve"> PAGEREF _Toc86850679 \h </w:instrText>
+              <w:instrText xml:space="preserve"> PAGEREF _Toc87799658 \h </w:instrText>
             </w:r>
             <w:r>
               <w:rPr>
@@ -1195,7 +1187,7 @@
               <w:lang w:val="en-ID"/>
             </w:rPr>
           </w:pPr>
-          <w:hyperlink w:anchor="_Toc86850680" w:history="1">
+          <w:hyperlink w:anchor="_Toc87799659" w:history="1">
             <w:r>
               <w:rPr>
                 <w:rStyle w:val="Hyperlink"/>
@@ -1237,7 +1229,7 @@
                 <w:noProof/>
                 <w:webHidden/>
               </w:rPr>
-              <w:instrText xml:space="preserve"> PAGEREF _Toc86850680 \h </w:instrText>
+              <w:instrText xml:space="preserve"> PAGEREF _Toc87799659 \h </w:instrText>
             </w:r>
             <w:r>
               <w:rPr>
@@ -1281,7 +1273,7 @@
               <w:lang w:val="en-ID"/>
             </w:rPr>
           </w:pPr>
-          <w:hyperlink w:anchor="_Toc86850681" w:history="1">
+          <w:hyperlink w:anchor="_Toc87799660" w:history="1">
             <w:r>
               <w:rPr>
                 <w:rStyle w:val="Hyperlink"/>
@@ -1323,7 +1315,7 @@
                 <w:noProof/>
                 <w:webHidden/>
               </w:rPr>
-              <w:instrText xml:space="preserve"> PAGEREF _Toc86850681 \h </w:instrText>
+              <w:instrText xml:space="preserve"> PAGEREF _Toc87799660 \h </w:instrText>
             </w:r>
             <w:r>
               <w:rPr>
@@ -1367,7 +1359,7 @@
               <w:lang w:val="en-ID"/>
             </w:rPr>
           </w:pPr>
-          <w:hyperlink w:anchor="_Toc86850682" w:history="1">
+          <w:hyperlink w:anchor="_Toc87799661" w:history="1">
             <w:r>
               <w:rPr>
                 <w:rStyle w:val="Hyperlink"/>
@@ -1409,7 +1401,7 @@
                 <w:noProof/>
                 <w:webHidden/>
               </w:rPr>
-              <w:instrText xml:space="preserve"> PAGEREF _Toc86850682 \h </w:instrText>
+              <w:instrText xml:space="preserve"> PAGEREF _Toc87799661 \h </w:instrText>
             </w:r>
             <w:r>
               <w:rPr>
@@ -1453,7 +1445,7 @@
               <w:lang w:val="en-ID"/>
             </w:rPr>
           </w:pPr>
-          <w:hyperlink w:anchor="_Toc86850683" w:history="1">
+          <w:hyperlink w:anchor="_Toc87799662" w:history="1">
             <w:r>
               <w:rPr>
                 <w:rStyle w:val="Hyperlink"/>
@@ -1495,7 +1487,7 @@
                 <w:noProof/>
                 <w:webHidden/>
               </w:rPr>
-              <w:instrText xml:space="preserve"> PAGEREF _Toc86850683 \h </w:instrText>
+              <w:instrText xml:space="preserve"> PAGEREF _Toc87799662 \h </w:instrText>
             </w:r>
             <w:r>
               <w:rPr>
@@ -1539,7 +1531,7 @@
               <w:lang w:val="en-ID"/>
             </w:rPr>
           </w:pPr>
-          <w:hyperlink w:anchor="_Toc86850684" w:history="1">
+          <w:hyperlink w:anchor="_Toc87799663" w:history="1">
             <w:r>
               <w:rPr>
                 <w:rStyle w:val="Hyperlink"/>
@@ -1581,7 +1573,7 @@
                 <w:noProof/>
                 <w:webHidden/>
               </w:rPr>
-              <w:instrText xml:space="preserve"> PAGEREF _Toc86850684 \h </w:instrText>
+              <w:instrText xml:space="preserve"> PAGEREF _Toc87799663 \h </w:instrText>
             </w:r>
             <w:r>
               <w:rPr>
@@ -1625,7 +1617,7 @@
               <w:lang w:val="en-ID"/>
             </w:rPr>
           </w:pPr>
-          <w:hyperlink w:anchor="_Toc86850685" w:history="1">
+          <w:hyperlink w:anchor="_Toc87799664" w:history="1">
             <w:r>
               <w:rPr>
                 <w:rStyle w:val="Hyperlink"/>
@@ -1667,7 +1659,7 @@
                 <w:noProof/>
                 <w:webHidden/>
               </w:rPr>
-              <w:instrText xml:space="preserve"> PAGEREF _Toc86850685 \h </w:instrText>
+              <w:instrText xml:space="preserve"> PAGEREF _Toc87799664 \h </w:instrText>
             </w:r>
             <w:r>
               <w:rPr>
@@ -1711,7 +1703,7 @@
               <w:lang w:val="en-ID"/>
             </w:rPr>
           </w:pPr>
-          <w:hyperlink w:anchor="_Toc86850686" w:history="1">
+          <w:hyperlink w:anchor="_Toc87799665" w:history="1">
             <w:r>
               <w:rPr>
                 <w:rStyle w:val="Hyperlink"/>
@@ -1725,7 +1717,7 @@
                 <w:noProof/>
                 <w:lang w:val="en-ID"/>
               </w:rPr>
-              <w:t xml:space="preserve">    </w:t>
+              <w:tab/>
             </w:r>
             <w:r>
               <w:rPr>
@@ -1753,7 +1745,7 @@
                 <w:noProof/>
                 <w:webHidden/>
               </w:rPr>
-              <w:instrText xml:space="preserve"> PAGEREF _Toc86850686 \h </w:instrText>
+              <w:instrText xml:space="preserve"> PAGEREF _Toc87799665 \h </w:instrText>
             </w:r>
             <w:r>
               <w:rPr>
@@ -1797,7 +1789,7 @@
               <w:lang w:val="en-ID"/>
             </w:rPr>
           </w:pPr>
-          <w:hyperlink w:anchor="_Toc86850687" w:history="1">
+          <w:hyperlink w:anchor="_Toc87799666" w:history="1">
             <w:r>
               <w:rPr>
                 <w:rStyle w:val="Hyperlink"/>
@@ -1839,7 +1831,7 @@
                 <w:noProof/>
                 <w:webHidden/>
               </w:rPr>
-              <w:instrText xml:space="preserve"> PAGEREF _Toc86850687 \h </w:instrText>
+              <w:instrText xml:space="preserve"> PAGEREF _Toc87799666 \h </w:instrText>
             </w:r>
             <w:r>
               <w:rPr>
@@ -1883,7 +1875,7 @@
               <w:lang w:val="en-ID"/>
             </w:rPr>
           </w:pPr>
-          <w:hyperlink w:anchor="_Toc86850688" w:history="1">
+          <w:hyperlink w:anchor="_Toc87799667" w:history="1">
             <w:r>
               <w:rPr>
                 <w:rStyle w:val="Hyperlink"/>
@@ -1897,13 +1889,11 @@
                 <w:noProof/>
                 <w:lang w:val="en-ID"/>
               </w:rPr>
-              <w:t xml:space="preserve">    </w:t>
+              <w:tab/>
             </w:r>
             <w:r>
               <w:rPr>
                 <w:rStyle w:val="Hyperlink"/>
-                <w:b/>
-                <w:bCs/>
                 <w:noProof/>
               </w:rPr>
               <w:t>EVALUASI DAN HARAPAN</w:t>
@@ -1927,7 +1917,7 @@
                 <w:noProof/>
                 <w:webHidden/>
               </w:rPr>
-              <w:instrText xml:space="preserve"> PAGEREF _Toc86850688 \h </w:instrText>
+              <w:instrText xml:space="preserve"> PAGEREF _Toc87799667 \h </w:instrText>
             </w:r>
             <w:r>
               <w:rPr>
@@ -1971,28 +1961,26 @@
               <w:lang w:val="en-ID"/>
             </w:rPr>
           </w:pPr>
-          <w:hyperlink w:anchor="_Toc86850689" w:history="1">
+          <w:hyperlink w:anchor="_Toc87799668" w:history="1">
             <w:r>
               <w:rPr>
                 <w:rStyle w:val="Hyperlink"/>
                 <w:noProof/>
               </w:rPr>
-              <w:t>VI</w:t>
+              <w:t>VI.</w:t>
+            </w:r>
+            <w:r>
+              <w:rPr>
+                <w:rFonts w:asciiTheme="minorHAnsi" w:eastAsiaTheme="minorEastAsia" w:hAnsiTheme="minorHAnsi" w:cstheme="minorBidi"/>
+                <w:noProof/>
+                <w:lang w:val="en-ID"/>
+              </w:rPr>
+              <w:tab/>
             </w:r>
             <w:r>
               <w:rPr>
                 <w:rStyle w:val="Hyperlink"/>
                 <w:noProof/>
-                <w:lang w:val="en-US"/>
-              </w:rPr>
-              <w:t xml:space="preserve">.   </w:t>
-            </w:r>
-            <w:r>
-              <w:rPr>
-                <w:rStyle w:val="Hyperlink"/>
-                <w:b/>
-                <w:bCs/>
-                <w:noProof/>
               </w:rPr>
               <w:t>PENUTUP</w:t>
             </w:r>
@@ -2015,7 +2003,7 @@
                 <w:noProof/>
                 <w:webHidden/>
               </w:rPr>
-              <w:instrText xml:space="preserve"> PAGEREF _Toc86850689 \h </w:instrText>
+              <w:instrText xml:space="preserve"> PAGEREF _Toc87799668 \h </w:instrText>
             </w:r>
             <w:r>
               <w:rPr>
@@ -2059,7 +2047,7 @@
               <w:lang w:val="en-ID"/>
             </w:rPr>
           </w:pPr>
-          <w:hyperlink w:anchor="_Toc86850690" w:history="1">
+          <w:hyperlink w:anchor="_Toc87799669" w:history="1">
             <w:r>
               <w:rPr>
                 <w:rStyle w:val="Hyperlink"/>
@@ -2073,26 +2061,14 @@
                 <w:noProof/>
                 <w:lang w:val="en-ID"/>
               </w:rPr>
-              <w:t xml:space="preserve">  </w:t>
+              <w:tab/>
             </w:r>
             <w:r>
               <w:rPr>
                 <w:rStyle w:val="Hyperlink"/>
-                <w:b/>
-                <w:bCs/>
                 <w:noProof/>
               </w:rPr>
               <w:t>LAMPIRAN I</w:t>
-            </w:r>
-            <w:r>
-              <w:rPr>
-                <w:rStyle w:val="Hyperlink"/>
-                <w:b/>
-                <w:bCs/>
-                <w:noProof/>
-                <w:lang w:val="en-US"/>
-              </w:rPr>
-              <w:t xml:space="preserve"> (Keuangan)</w:t>
             </w:r>
             <w:r>
               <w:rPr>
@@ -2113,7 +2089,7 @@
                 <w:noProof/>
                 <w:webHidden/>
               </w:rPr>
-              <w:instrText xml:space="preserve"> PAGEREF _Toc86850690 \h </w:instrText>
+              <w:instrText xml:space="preserve"> PAGEREF _Toc87799669 \h </w:instrText>
             </w:r>
             <w:r>
               <w:rPr>
@@ -2191,12 +2167,12 @@
           <w:cols w:space="720"/>
         </w:sectPr>
       </w:pPr>
-      <w:bookmarkStart w:id="0" w:name="_Toc86850670"/>
     </w:p>
     <w:p>
       <w:pPr>
         <w:pStyle w:val="Judul1"/>
       </w:pPr>
+      <w:bookmarkStart w:id="0" w:name="_Toc87799649"/>
       <w:r>
         <w:lastRenderedPageBreak/>
         <w:t>PENDAHULUAN</w:t>
@@ -2554,7 +2530,7 @@
       <w:pPr>
         <w:pStyle w:val="Heading1"/>
       </w:pPr>
-      <w:bookmarkStart w:id="1" w:name="_Toc86850671"/>
+      <w:bookmarkStart w:id="1" w:name="_Toc87799650"/>
       <w:r>
         <w:t>DASAR, VISI, MISI, DAN PEDOMAN</w:t>
       </w:r>
@@ -3265,7 +3241,7 @@
       <w:pPr>
         <w:pStyle w:val="Heading1"/>
       </w:pPr>
-      <w:bookmarkStart w:id="2" w:name="_Toc86850672"/>
+      <w:bookmarkStart w:id="2" w:name="_Toc87799651"/>
       <w:r>
         <w:t>STRUKTUR KEPENGURUSAN</w:t>
       </w:r>
@@ -3423,7 +3399,7 @@
       <w:pPr>
         <w:pStyle w:val="Heading1"/>
       </w:pPr>
-      <w:bookmarkStart w:id="3" w:name="_Toc86850673"/>
+      <w:bookmarkStart w:id="3" w:name="_Toc87799652"/>
       <w:r>
         <w:t>LAPORAN PERTANGGUNG JAWABAN</w:t>
       </w:r>
@@ -3433,7 +3409,7 @@
       <w:pPr>
         <w:pStyle w:val="SubJudul"/>
       </w:pPr>
-      <w:bookmarkStart w:id="4" w:name="_Toc86850674"/>
+      <w:bookmarkStart w:id="4" w:name="_Toc87799653"/>
       <w:r>
         <w:t>Ketua</w:t>
       </w:r>
@@ -4279,7 +4255,7 @@
       <w:pPr>
         <w:pStyle w:val="Heading2"/>
       </w:pPr>
-      <w:bookmarkStart w:id="5" w:name="_Toc86850675"/>
+      <w:bookmarkStart w:id="5" w:name="_Toc87799654"/>
       <w:r>
         <w:t>Wakil Ketua</w:t>
       </w:r>
@@ -4348,7 +4324,7 @@
       <w:pPr>
         <w:pStyle w:val="Heading2"/>
       </w:pPr>
-      <w:bookmarkStart w:id="6" w:name="_Toc86850676"/>
+      <w:bookmarkStart w:id="6" w:name="_Toc87799655"/>
       <w:r>
         <w:t>Sekretaris</w:t>
       </w:r>
@@ -8510,7 +8486,7 @@
       <w:pPr>
         <w:pStyle w:val="Heading2"/>
       </w:pPr>
-      <w:bookmarkStart w:id="7" w:name="_Toc86850677"/>
+      <w:bookmarkStart w:id="7" w:name="_Toc87799656"/>
       <w:r>
         <w:t>Bendahara</w:t>
       </w:r>
@@ -8693,7 +8669,7 @@
       <w:pPr>
         <w:pStyle w:val="Heading2"/>
       </w:pPr>
-      <w:bookmarkStart w:id="8" w:name="_Toc86850678"/>
+      <w:bookmarkStart w:id="8" w:name="_Toc87799657"/>
       <w:r>
         <w:t>Seksi Bidang I</w:t>
       </w:r>
@@ -10590,7 +10566,7 @@
       <w:pPr>
         <w:pStyle w:val="Heading2"/>
       </w:pPr>
-      <w:bookmarkStart w:id="9" w:name="_Toc86850679"/>
+      <w:bookmarkStart w:id="9" w:name="_Toc87799658"/>
       <w:r>
         <w:t>Seksi Bidang II</w:t>
       </w:r>
@@ -11665,67 +11641,7 @@
                 <w:szCs w:val="24"/>
                 <w:lang w:val="en-US"/>
               </w:rPr>
-              <w:t xml:space="preserve"> (Masa </w:t>
-            </w:r>
-            <w:proofErr w:type="spellStart"/>
-            <w:r>
-              <w:rPr>
-                <w:rFonts w:ascii="Arial" w:eastAsia="Arial" w:hAnsi="Arial" w:cs="Arial"/>
-                <w:sz w:val="24"/>
-                <w:szCs w:val="24"/>
-                <w:lang w:val="en-US"/>
-              </w:rPr>
-              <w:t>Pengenalan</w:t>
-            </w:r>
-            <w:proofErr w:type="spellEnd"/>
-            <w:r>
-              <w:rPr>
-                <w:rFonts w:ascii="Arial" w:eastAsia="Arial" w:hAnsi="Arial" w:cs="Arial"/>
-                <w:sz w:val="24"/>
-                <w:szCs w:val="24"/>
-                <w:lang w:val="en-US"/>
-              </w:rPr>
-              <w:t xml:space="preserve"> </w:t>
-            </w:r>
-            <w:proofErr w:type="spellStart"/>
-            <w:r>
-              <w:rPr>
-                <w:rFonts w:ascii="Arial" w:eastAsia="Arial" w:hAnsi="Arial" w:cs="Arial"/>
-                <w:sz w:val="24"/>
-                <w:szCs w:val="24"/>
-                <w:lang w:val="en-US"/>
-              </w:rPr>
-              <w:t>Lingkungan</w:t>
-            </w:r>
-            <w:proofErr w:type="spellEnd"/>
-            <w:r>
-              <w:rPr>
-                <w:rFonts w:ascii="Arial" w:eastAsia="Arial" w:hAnsi="Arial" w:cs="Arial"/>
-                <w:sz w:val="24"/>
-                <w:szCs w:val="24"/>
-                <w:lang w:val="en-US"/>
-              </w:rPr>
-              <w:t xml:space="preserve"> </w:t>
-            </w:r>
-            <w:proofErr w:type="spellStart"/>
-            <w:r>
-              <w:rPr>
-                <w:rFonts w:ascii="Arial" w:eastAsia="Arial" w:hAnsi="Arial" w:cs="Arial"/>
-                <w:sz w:val="24"/>
-                <w:szCs w:val="24"/>
-                <w:lang w:val="en-US"/>
-              </w:rPr>
-              <w:t>Sekolah</w:t>
-            </w:r>
-            <w:proofErr w:type="spellEnd"/>
-            <w:r>
-              <w:rPr>
-                <w:rFonts w:ascii="Arial" w:eastAsia="Arial" w:hAnsi="Arial" w:cs="Arial"/>
-                <w:sz w:val="24"/>
-                <w:szCs w:val="24"/>
-                <w:lang w:val="en-US"/>
-              </w:rPr>
-              <w:t>)</w:t>
+              <w:t xml:space="preserve"> (Masa Pengenalan Lingkungan Sekolah)</w:t>
             </w:r>
             <w:r>
               <w:rPr>
@@ -11911,7 +11827,6 @@
               </w:rPr>
               <w:t xml:space="preserve">Tidak terlaksana nya proker ini dikarenakan kondisi </w:t>
             </w:r>
-            <w:proofErr w:type="spellStart"/>
             <w:r>
               <w:rPr>
                 <w:rFonts w:ascii="Arial" w:eastAsia="Arial" w:hAnsi="Arial" w:cs="Arial"/>
@@ -11919,57 +11834,7 @@
                 <w:szCs w:val="24"/>
                 <w:lang w:val="en-US"/>
               </w:rPr>
-              <w:t>pandemi</w:t>
-            </w:r>
-            <w:proofErr w:type="spellEnd"/>
-            <w:r>
-              <w:rPr>
-                <w:rFonts w:ascii="Arial" w:eastAsia="Arial" w:hAnsi="Arial" w:cs="Arial"/>
-                <w:sz w:val="24"/>
-                <w:szCs w:val="24"/>
-                <w:lang w:val="en-US"/>
-              </w:rPr>
-              <w:t xml:space="preserve"> yang </w:t>
-            </w:r>
-            <w:proofErr w:type="spellStart"/>
-            <w:r>
-              <w:rPr>
-                <w:rFonts w:ascii="Arial" w:eastAsia="Arial" w:hAnsi="Arial" w:cs="Arial"/>
-                <w:sz w:val="24"/>
-                <w:szCs w:val="24"/>
-                <w:lang w:val="en-US"/>
-              </w:rPr>
-              <w:t>sedang</w:t>
-            </w:r>
-            <w:proofErr w:type="spellEnd"/>
-            <w:r>
-              <w:rPr>
-                <w:rFonts w:ascii="Arial" w:eastAsia="Arial" w:hAnsi="Arial" w:cs="Arial"/>
-                <w:sz w:val="24"/>
-                <w:szCs w:val="24"/>
-                <w:lang w:val="en-US"/>
-              </w:rPr>
-              <w:t xml:space="preserve"> </w:t>
-            </w:r>
-            <w:proofErr w:type="spellStart"/>
-            <w:r>
-              <w:rPr>
-                <w:rFonts w:ascii="Arial" w:eastAsia="Arial" w:hAnsi="Arial" w:cs="Arial"/>
-                <w:sz w:val="24"/>
-                <w:szCs w:val="24"/>
-                <w:lang w:val="en-US"/>
-              </w:rPr>
-              <w:t>meningkat</w:t>
-            </w:r>
-            <w:proofErr w:type="spellEnd"/>
-            <w:r>
-              <w:rPr>
-                <w:rFonts w:ascii="Arial" w:eastAsia="Arial" w:hAnsi="Arial" w:cs="Arial"/>
-                <w:sz w:val="24"/>
-                <w:szCs w:val="24"/>
-                <w:lang w:val="en-US"/>
-              </w:rPr>
-              <w:t>.</w:t>
+              <w:t>pandemi yang sedang meningkat.</w:t>
             </w:r>
             <w:r>
               <w:rPr>
@@ -12033,7 +11898,7 @@
       <w:pPr>
         <w:pStyle w:val="Heading2"/>
       </w:pPr>
-      <w:bookmarkStart w:id="10" w:name="_Toc86850680"/>
+      <w:bookmarkStart w:id="10" w:name="_Toc87799659"/>
       <w:r>
         <w:t>Seksi Bidang III</w:t>
       </w:r>
@@ -13231,7 +13096,7 @@
       <w:pPr>
         <w:pStyle w:val="Heading2"/>
       </w:pPr>
-      <w:bookmarkStart w:id="11" w:name="_Toc86850681"/>
+      <w:bookmarkStart w:id="11" w:name="_Toc87799660"/>
       <w:r>
         <w:lastRenderedPageBreak/>
         <w:t>Seksi Bidang IV</w:t>
@@ -14369,7 +14234,7 @@
       <w:pPr>
         <w:pStyle w:val="Heading2"/>
       </w:pPr>
-      <w:bookmarkStart w:id="12" w:name="_Toc86850682"/>
+      <w:bookmarkStart w:id="12" w:name="_Toc87799661"/>
       <w:r>
         <w:t>Seksi Bidang V</w:t>
       </w:r>
@@ -15290,7 +15155,7 @@
       <w:pPr>
         <w:pStyle w:val="Heading2"/>
       </w:pPr>
-      <w:bookmarkStart w:id="13" w:name="_Toc86850683"/>
+      <w:bookmarkStart w:id="13" w:name="_Toc87799662"/>
       <w:r>
         <w:t>Seksi Bidang VI</w:t>
       </w:r>
@@ -16265,7 +16130,7 @@
       <w:pPr>
         <w:pStyle w:val="Heading2"/>
       </w:pPr>
-      <w:bookmarkStart w:id="14" w:name="_Toc86850684"/>
+      <w:bookmarkStart w:id="14" w:name="_Toc87799663"/>
       <w:r>
         <w:lastRenderedPageBreak/>
         <w:t>Seksi Bidang VII</w:t>
@@ -17020,7 +16885,6 @@
               </w:rPr>
               <w:t xml:space="preserve">yang </w:t>
             </w:r>
-            <w:proofErr w:type="spellStart"/>
             <w:r>
               <w:rPr>
                 <w:rFonts w:ascii="Arial" w:eastAsia="Arial" w:hAnsi="Arial" w:cs="Arial"/>
@@ -17031,7 +16895,6 @@
               <w:lastRenderedPageBreak/>
               <w:t>tepat</w:t>
             </w:r>
-            <w:proofErr w:type="spellEnd"/>
             <w:r>
               <w:rPr>
                 <w:rFonts w:ascii="Arial" w:eastAsia="Arial" w:hAnsi="Arial" w:cs="Arial"/>
@@ -17271,7 +17134,7 @@
       <w:pPr>
         <w:pStyle w:val="Heading2"/>
       </w:pPr>
-      <w:bookmarkStart w:id="15" w:name="_Toc86850685"/>
+      <w:bookmarkStart w:id="15" w:name="_Toc87799664"/>
       <w:r>
         <w:t>Seksi Bidang VIII</w:t>
       </w:r>
@@ -18362,7 +18225,7 @@
       <w:pPr>
         <w:pStyle w:val="Heading2"/>
       </w:pPr>
-      <w:bookmarkStart w:id="16" w:name="_Toc86850686"/>
+      <w:bookmarkStart w:id="16" w:name="_Toc87799665"/>
       <w:r>
         <w:t>Seksi Bidang IX</w:t>
       </w:r>
@@ -19475,7 +19338,7 @@
       <w:pPr>
         <w:pStyle w:val="Heading2"/>
       </w:pPr>
-      <w:bookmarkStart w:id="17" w:name="_Toc86850687"/>
+      <w:bookmarkStart w:id="17" w:name="_Toc87799666"/>
       <w:r>
         <w:t>Seksi Bidang X</w:t>
       </w:r>
@@ -20227,7 +20090,7 @@
       <w:pPr>
         <w:pStyle w:val="Heading1"/>
       </w:pPr>
-      <w:bookmarkStart w:id="18" w:name="_Toc86850688"/>
+      <w:bookmarkStart w:id="18" w:name="_Toc87799667"/>
       <w:r>
         <w:lastRenderedPageBreak/>
         <w:t>EVALUASI DAN HARAPAN</w:t>
@@ -20362,7 +20225,7 @@
       <w:pPr>
         <w:pStyle w:val="Heading1"/>
       </w:pPr>
-      <w:bookmarkStart w:id="19" w:name="_Toc86850689"/>
+      <w:bookmarkStart w:id="19" w:name="_Toc87799668"/>
       <w:r>
         <w:lastRenderedPageBreak/>
         <w:t>PENUTUP</w:t>
@@ -20424,7 +20287,26 @@
           <w:sz w:val="24"/>
           <w:szCs w:val="24"/>
         </w:rPr>
-        <w:t>Apabila dalam kepengurusan kami ini terdapat kesalahan baik disengaja maupun yang tidak disengaja, kami selaku pengurus Organisasi Siswa Intra Sekolah (OSIS) periode 2020-2021 memohon maaf sebesar-besarnya kepada segala pihak yang telah membantu kami selama masa kepengurusan kami, tak lupa kami ucapkan terima kasih kepada seluruh pihak yang telah membantu dan terlibat banyak dalam membantu jalannya program kerja kami. Kami berharap semoga Osis Siswa Intra Sekolah (OSIS) akan menjadi lebih baik di tahun mendatang.</w:t>
+        <w:t>Apabila dalam kepengurusan kami ini terdapat kesalahan baik disengaja maupun yang tidak disengaja, kami selaku pengurus Organisasi Siswa Intra Sekolah (OSIS) periode 2020-2021 memohon maaf sebesar-besarnya kepada segala pihak yang telah membantu kami selama masa kepengurusan kami, tak lupa kami ucapkan terima kasih kepada seluruh pihak yang telah membantu dan terlibat banyak dalam membantu jalannya program kerja kami. Kami berharap semoga O</w:t>
+      </w:r>
+      <w:r>
+        <w:rPr>
+          <w:rFonts w:ascii="Arial" w:eastAsia="Arial" w:hAnsi="Arial" w:cs="Arial"/>
+          <w:color w:val="000000"/>
+          <w:sz w:val="24"/>
+          <w:szCs w:val="24"/>
+          <w:lang w:val="en-US"/>
+        </w:rPr>
+        <w:t>rganisasi</w:t>
+      </w:r>
+      <w:r>
+        <w:rPr>
+          <w:rFonts w:ascii="Arial" w:eastAsia="Arial" w:hAnsi="Arial" w:cs="Arial"/>
+          <w:color w:val="000000"/>
+          <w:sz w:val="24"/>
+          <w:szCs w:val="24"/>
+        </w:rPr>
+        <w:t xml:space="preserve"> Siswa Intra Sekolah (OSIS) akan menjadi lebih baik di tahun mendatang.</w:t>
       </w:r>
     </w:p>
     <w:p>
@@ -21025,7 +20907,7 @@
       <w:pPr>
         <w:pStyle w:val="Heading1"/>
       </w:pPr>
-      <w:bookmarkStart w:id="20" w:name="_Toc86850690"/>
+      <w:bookmarkStart w:id="20" w:name="_Toc87799669"/>
       <w:r>
         <w:lastRenderedPageBreak/>
         <w:t>LAMPIRAN I</w:t>
@@ -21283,15 +21165,26 @@
       </w:r>
     </w:p>
     <w:p>
+      <w:pPr>
+        <w:rPr>
+          <w:lang w:val="en-US"/>
+        </w:rPr>
+      </w:pPr>
       <w:r>
         <w:rPr>
+          <w:lang w:val="en-US"/>
+        </w:rPr>
+        <w:lastRenderedPageBreak/>
+        <w:br w:type="page"/>
+      </w:r>
+      <w:r>
+        <w:rPr>
           <w:noProof/>
         </w:rPr>
-        <w:lastRenderedPageBreak/>
         <mc:AlternateContent>
           <mc:Choice Requires="wpg">
             <w:drawing>
-              <wp:anchor distT="114300" distB="114300" distL="114300" distR="114300" simplePos="0" relativeHeight="251662336" behindDoc="0" locked="0" layoutInCell="1" hidden="0" allowOverlap="1" wp14:anchorId="6B50A1F8" wp14:editId="0F62A2CE">
+              <wp:anchor distT="114300" distB="114300" distL="114300" distR="114300" simplePos="0" relativeHeight="251662336" behindDoc="0" locked="0" layoutInCell="1" hidden="0" allowOverlap="1" wp14:anchorId="45A1CAD1" wp14:editId="6AEE8479">
                 <wp:simplePos x="0" y="0"/>
                 <wp:positionH relativeFrom="column">
                   <wp:posOffset>0</wp:posOffset>
@@ -21351,7 +21244,26 @@
           </mc:Choice>
           <mc:Fallback>
             <w:pict>
-              <v:group w14:anchorId="17A9DAF4" id="Group 7" o:spid="_x0000_s1026" style="position:absolute;margin-left:0;margin-top:9pt;width:478.15pt;height:382.5pt;z-index:251662336;mso-wrap-distance-top:9pt;mso-wrap-distance-bottom:9pt" coordorigin="1524,1524" coordsize="50412,48387" o:gfxdata="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">
+              <v:group w14:anchorId="5CC52CD0" id="Group 7" o:spid="_x0000_s1026" style="position:absolute;margin-left:0;margin-top:9pt;width:478.15pt;height:382.5pt;z-index:251662336;mso-wrap-distance-top:9pt;mso-wrap-distance-bottom:9pt" coordorigin="1524,1524" coordsize="50412,48387" o:gfxdata="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">
+                <v:shapetype id="_x0000_t75" coordsize="21600,21600" o:spt="75" o:preferrelative="t" path="m@4@5l@4@11@9@11@9@5xe" filled="f" stroked="f">
+                  <v:stroke joinstyle="miter"/>
+                  <v:formulas>
+                    <v:f eqn="if lineDrawn pixelLineWidth 0"/>
+                    <v:f eqn="sum @0 1 0"/>
+                    <v:f eqn="sum 0 0 @1"/>
+                    <v:f eqn="prod @2 1 2"/>
+                    <v:f eqn="prod @3 21600 pixelWidth"/>
+                    <v:f eqn="prod @3 21600 pixelHeight"/>
+                    <v:f eqn="sum @0 0 1"/>
+                    <v:f eqn="prod @6 1 2"/>
+                    <v:f eqn="prod @7 21600 pixelWidth"/>
+                    <v:f eqn="sum @8 21600 0"/>
+                    <v:f eqn="prod @7 21600 pixelHeight"/>
+                    <v:f eqn="sum @10 21600 0"/>
+                  </v:formulas>
+                  <v:path o:extrusionok="f" gradientshapeok="t" o:connecttype="rect"/>
+                  <o:lock v:ext="edit" aspectratio="t"/>
+                </v:shapetype>
                 <v:shape id="Shape 4" o:spid="_x0000_s1027" type="#_x0000_t75" alt="sesi 22.png" style="position:absolute;left:1524;top:1524;width:50412;height:48387;visibility:visible;mso-wrap-style:square" o:preferrelative="f" o:gfxdata="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">
                   <v:imagedata r:id="rId16" o:title="sesi 22"/>
                 </v:shape>
@@ -21361,9 +21273,842 @@
         </mc:AlternateContent>
       </w:r>
     </w:p>
+    <w:p>
+      <w:pPr>
+        <w:jc w:val="center"/>
+        <w:rPr>
+          <w:rFonts w:ascii="Arial" w:hAnsi="Arial" w:cs="Arial"/>
+          <w:b/>
+          <w:bCs/>
+          <w:sz w:val="24"/>
+          <w:szCs w:val="24"/>
+          <w:lang w:val="en-US"/>
+        </w:rPr>
+        <w:sectPr>
+          <w:headerReference w:type="default" r:id="rId17"/>
+          <w:footerReference w:type="default" r:id="rId18"/>
+          <w:pgSz w:w="11906" w:h="16838"/>
+          <w:pgMar w:top="1440" w:right="1440" w:bottom="1440" w:left="1440" w:header="708" w:footer="708" w:gutter="0"/>
+          <w:pgNumType w:start="1"/>
+          <w:cols w:space="720"/>
+          <w:docGrid w:linePitch="299"/>
+        </w:sectPr>
+      </w:pPr>
+    </w:p>
+    <w:p>
+      <w:pPr>
+        <w:jc w:val="center"/>
+        <w:rPr>
+          <w:rFonts w:ascii="Arial" w:hAnsi="Arial" w:cs="Arial"/>
+          <w:b/>
+          <w:bCs/>
+          <w:sz w:val="24"/>
+          <w:szCs w:val="24"/>
+          <w:lang w:val="en-US"/>
+        </w:rPr>
+      </w:pPr>
+      <w:r>
+        <w:rPr>
+          <w:rFonts w:ascii="Arial" w:hAnsi="Arial" w:cs="Arial"/>
+          <w:b/>
+          <w:bCs/>
+          <w:sz w:val="24"/>
+          <w:szCs w:val="24"/>
+          <w:lang w:val="en-US"/>
+        </w:rPr>
+        <w:lastRenderedPageBreak/>
+        <w:t>LEMBAR PENGESAHAN</w:t>
+      </w:r>
+    </w:p>
+    <w:p>
+      <w:pPr>
+        <w:jc w:val="center"/>
+        <w:rPr>
+          <w:rFonts w:ascii="Arial" w:hAnsi="Arial" w:cs="Arial"/>
+          <w:b/>
+          <w:bCs/>
+          <w:sz w:val="24"/>
+          <w:szCs w:val="24"/>
+          <w:lang w:val="en-US"/>
+        </w:rPr>
+      </w:pPr>
+    </w:p>
+    <w:tbl>
+      <w:tblPr>
+        <w:tblStyle w:val="TableGrid"/>
+        <w:tblW w:w="0" w:type="auto"/>
+        <w:tblBorders>
+          <w:top w:val="none" w:sz="0" w:space="0" w:color="auto"/>
+          <w:left w:val="none" w:sz="0" w:space="0" w:color="auto"/>
+          <w:bottom w:val="none" w:sz="0" w:space="0" w:color="auto"/>
+          <w:right w:val="none" w:sz="0" w:space="0" w:color="auto"/>
+          <w:insideH w:val="none" w:sz="0" w:space="0" w:color="auto"/>
+          <w:insideV w:val="none" w:sz="0" w:space="0" w:color="auto"/>
+        </w:tblBorders>
+        <w:tblLook w:val="04A0" w:firstRow="1" w:lastRow="0" w:firstColumn="1" w:lastColumn="0" w:noHBand="0" w:noVBand="1"/>
+      </w:tblPr>
+      <w:tblGrid>
+        <w:gridCol w:w="3005"/>
+        <w:gridCol w:w="3005"/>
+        <w:gridCol w:w="3006"/>
+      </w:tblGrid>
+      <w:tr>
+        <w:tc>
+          <w:tcPr>
+            <w:tcW w:w="3005" w:type="dxa"/>
+          </w:tcPr>
+          <w:p>
+            <w:pPr>
+              <w:jc w:val="center"/>
+              <w:rPr>
+                <w:rFonts w:ascii="Times New Roman" w:hAnsi="Times New Roman" w:cs="Times New Roman"/>
+                <w:b/>
+                <w:bCs/>
+                <w:sz w:val="24"/>
+                <w:szCs w:val="24"/>
+                <w:lang w:val="en-US"/>
+              </w:rPr>
+            </w:pPr>
+            <w:r>
+              <w:rPr>
+                <w:rFonts w:ascii="Times New Roman" w:hAnsi="Times New Roman" w:cs="Times New Roman"/>
+                <w:b/>
+                <w:bCs/>
+                <w:sz w:val="24"/>
+                <w:szCs w:val="24"/>
+                <w:lang w:val="en-US"/>
+              </w:rPr>
+              <w:t>Ketua OSIS</w:t>
+            </w:r>
+          </w:p>
+          <w:p>
+            <w:pPr>
+              <w:jc w:val="center"/>
+              <w:rPr>
+                <w:rFonts w:ascii="Times New Roman" w:hAnsi="Times New Roman" w:cs="Times New Roman"/>
+                <w:b/>
+                <w:bCs/>
+                <w:sz w:val="24"/>
+                <w:szCs w:val="24"/>
+                <w:lang w:val="en-US"/>
+              </w:rPr>
+            </w:pPr>
+          </w:p>
+          <w:p>
+            <w:pPr>
+              <w:jc w:val="center"/>
+              <w:rPr>
+                <w:rFonts w:ascii="Times New Roman" w:hAnsi="Times New Roman" w:cs="Times New Roman"/>
+                <w:b/>
+                <w:bCs/>
+                <w:sz w:val="24"/>
+                <w:szCs w:val="24"/>
+                <w:lang w:val="en-US"/>
+              </w:rPr>
+            </w:pPr>
+          </w:p>
+          <w:p>
+            <w:pPr>
+              <w:jc w:val="center"/>
+              <w:rPr>
+                <w:rFonts w:ascii="Times New Roman" w:hAnsi="Times New Roman" w:cs="Times New Roman"/>
+                <w:b/>
+                <w:bCs/>
+                <w:sz w:val="24"/>
+                <w:szCs w:val="24"/>
+                <w:lang w:val="en-US"/>
+              </w:rPr>
+            </w:pPr>
+          </w:p>
+          <w:p>
+            <w:pPr>
+              <w:jc w:val="center"/>
+              <w:rPr>
+                <w:rFonts w:ascii="Times New Roman" w:hAnsi="Times New Roman" w:cs="Times New Roman"/>
+                <w:b/>
+                <w:bCs/>
+                <w:sz w:val="24"/>
+                <w:szCs w:val="24"/>
+                <w:u w:val="single"/>
+                <w:lang w:val="en-US"/>
+              </w:rPr>
+            </w:pPr>
+            <w:r>
+              <w:rPr>
+                <w:rFonts w:ascii="Times New Roman" w:hAnsi="Times New Roman" w:cs="Times New Roman"/>
+                <w:b/>
+                <w:bCs/>
+                <w:sz w:val="24"/>
+                <w:szCs w:val="24"/>
+                <w:u w:val="single"/>
+                <w:lang w:val="en-US"/>
+              </w:rPr>
+              <w:t>Arya Bahri Saman</w:t>
+            </w:r>
+          </w:p>
+        </w:tc>
+        <w:tc>
+          <w:tcPr>
+            <w:tcW w:w="3005" w:type="dxa"/>
+          </w:tcPr>
+          <w:p>
+            <w:pPr>
+              <w:jc w:val="center"/>
+              <w:rPr>
+                <w:rFonts w:ascii="Times New Roman" w:hAnsi="Times New Roman" w:cs="Times New Roman"/>
+                <w:b/>
+                <w:bCs/>
+                <w:sz w:val="24"/>
+                <w:szCs w:val="24"/>
+                <w:lang w:val="en-US"/>
+              </w:rPr>
+            </w:pPr>
+          </w:p>
+        </w:tc>
+        <w:tc>
+          <w:tcPr>
+            <w:tcW w:w="3006" w:type="dxa"/>
+          </w:tcPr>
+          <w:p>
+            <w:pPr>
+              <w:jc w:val="center"/>
+              <w:rPr>
+                <w:rFonts w:ascii="Times New Roman" w:hAnsi="Times New Roman" w:cs="Times New Roman"/>
+                <w:b/>
+                <w:bCs/>
+                <w:sz w:val="24"/>
+                <w:szCs w:val="24"/>
+                <w:lang w:val="en-US"/>
+              </w:rPr>
+            </w:pPr>
+            <w:r>
+              <w:rPr>
+                <w:rFonts w:ascii="Times New Roman" w:hAnsi="Times New Roman" w:cs="Times New Roman"/>
+                <w:b/>
+                <w:bCs/>
+                <w:sz w:val="24"/>
+                <w:szCs w:val="24"/>
+                <w:lang w:val="en-US"/>
+              </w:rPr>
+              <w:t>Sekretaris OSIS</w:t>
+            </w:r>
+          </w:p>
+          <w:p>
+            <w:pPr>
+              <w:jc w:val="center"/>
+              <w:rPr>
+                <w:rFonts w:ascii="Times New Roman" w:hAnsi="Times New Roman" w:cs="Times New Roman"/>
+                <w:b/>
+                <w:bCs/>
+                <w:sz w:val="24"/>
+                <w:szCs w:val="24"/>
+                <w:lang w:val="en-US"/>
+              </w:rPr>
+            </w:pPr>
+          </w:p>
+          <w:p>
+            <w:pPr>
+              <w:jc w:val="center"/>
+              <w:rPr>
+                <w:rFonts w:ascii="Times New Roman" w:hAnsi="Times New Roman" w:cs="Times New Roman"/>
+                <w:b/>
+                <w:bCs/>
+                <w:sz w:val="24"/>
+                <w:szCs w:val="24"/>
+                <w:lang w:val="en-US"/>
+              </w:rPr>
+            </w:pPr>
+          </w:p>
+          <w:p>
+            <w:pPr>
+              <w:jc w:val="center"/>
+              <w:rPr>
+                <w:rFonts w:ascii="Times New Roman" w:hAnsi="Times New Roman" w:cs="Times New Roman"/>
+                <w:b/>
+                <w:bCs/>
+                <w:sz w:val="24"/>
+                <w:szCs w:val="24"/>
+                <w:lang w:val="en-US"/>
+              </w:rPr>
+            </w:pPr>
+          </w:p>
+          <w:p>
+            <w:pPr>
+              <w:jc w:val="center"/>
+              <w:rPr>
+                <w:rFonts w:ascii="Times New Roman" w:hAnsi="Times New Roman" w:cs="Times New Roman"/>
+                <w:b/>
+                <w:bCs/>
+                <w:u w:val="single"/>
+                <w:lang w:val="en-US"/>
+              </w:rPr>
+            </w:pPr>
+            <w:r>
+              <w:rPr>
+                <w:rFonts w:ascii="Times New Roman" w:hAnsi="Times New Roman" w:cs="Times New Roman"/>
+                <w:b/>
+                <w:bCs/>
+                <w:u w:val="single"/>
+                <w:lang w:val="en-US"/>
+              </w:rPr>
+              <w:t>Nugraha Adhitama Haryono</w:t>
+            </w:r>
+          </w:p>
+        </w:tc>
+      </w:tr>
+      <w:tr>
+        <w:tc>
+          <w:tcPr>
+            <w:tcW w:w="3005" w:type="dxa"/>
+          </w:tcPr>
+          <w:p>
+            <w:pPr>
+              <w:widowControl w:val="0"/>
+              <w:pBdr>
+                <w:top w:val="nil"/>
+                <w:left w:val="nil"/>
+                <w:bottom w:val="nil"/>
+                <w:right w:val="nil"/>
+                <w:between w:val="nil"/>
+              </w:pBdr>
+              <w:jc w:val="center"/>
+              <w:rPr>
+                <w:rFonts w:ascii="Times New Roman" w:eastAsia="Times New Roman" w:hAnsi="Times New Roman" w:cs="Times New Roman"/>
+                <w:b/>
+                <w:sz w:val="24"/>
+                <w:szCs w:val="24"/>
+              </w:rPr>
+            </w:pPr>
+            <w:r>
+              <w:rPr>
+                <w:rFonts w:ascii="Times New Roman" w:eastAsia="Times New Roman" w:hAnsi="Times New Roman" w:cs="Times New Roman"/>
+                <w:b/>
+                <w:sz w:val="24"/>
+                <w:szCs w:val="24"/>
+              </w:rPr>
+              <w:t>Wakil Bidang Kesiswaan</w:t>
+            </w:r>
+          </w:p>
+          <w:p>
+            <w:pPr>
+              <w:widowControl w:val="0"/>
+              <w:pBdr>
+                <w:top w:val="nil"/>
+                <w:left w:val="nil"/>
+                <w:bottom w:val="nil"/>
+                <w:right w:val="nil"/>
+                <w:between w:val="nil"/>
+              </w:pBdr>
+              <w:jc w:val="center"/>
+              <w:rPr>
+                <w:rFonts w:ascii="Times New Roman" w:eastAsia="Times New Roman" w:hAnsi="Times New Roman" w:cs="Times New Roman"/>
+                <w:b/>
+                <w:sz w:val="24"/>
+                <w:szCs w:val="24"/>
+              </w:rPr>
+            </w:pPr>
+          </w:p>
+          <w:p>
+            <w:pPr>
+              <w:widowControl w:val="0"/>
+              <w:pBdr>
+                <w:top w:val="nil"/>
+                <w:left w:val="nil"/>
+                <w:bottom w:val="nil"/>
+                <w:right w:val="nil"/>
+                <w:between w:val="nil"/>
+              </w:pBdr>
+              <w:jc w:val="center"/>
+              <w:rPr>
+                <w:rFonts w:ascii="Times New Roman" w:eastAsia="Times New Roman" w:hAnsi="Times New Roman" w:cs="Times New Roman"/>
+                <w:b/>
+                <w:sz w:val="24"/>
+                <w:szCs w:val="24"/>
+              </w:rPr>
+            </w:pPr>
+          </w:p>
+          <w:p>
+            <w:pPr>
+              <w:widowControl w:val="0"/>
+              <w:pBdr>
+                <w:top w:val="nil"/>
+                <w:left w:val="nil"/>
+                <w:bottom w:val="nil"/>
+                <w:right w:val="nil"/>
+                <w:between w:val="nil"/>
+              </w:pBdr>
+              <w:jc w:val="center"/>
+              <w:rPr>
+                <w:rFonts w:ascii="Times New Roman" w:eastAsia="Times New Roman" w:hAnsi="Times New Roman" w:cs="Times New Roman"/>
+                <w:b/>
+                <w:sz w:val="24"/>
+                <w:szCs w:val="24"/>
+              </w:rPr>
+            </w:pPr>
+          </w:p>
+          <w:p>
+            <w:pPr>
+              <w:widowControl w:val="0"/>
+              <w:pBdr>
+                <w:top w:val="nil"/>
+                <w:left w:val="nil"/>
+                <w:bottom w:val="nil"/>
+                <w:right w:val="nil"/>
+                <w:between w:val="nil"/>
+              </w:pBdr>
+              <w:jc w:val="center"/>
+              <w:rPr>
+                <w:rFonts w:ascii="Times New Roman" w:eastAsia="Times New Roman" w:hAnsi="Times New Roman" w:cs="Times New Roman"/>
+                <w:b/>
+                <w:sz w:val="24"/>
+                <w:szCs w:val="24"/>
+                <w:u w:val="single"/>
+              </w:rPr>
+            </w:pPr>
+            <w:r>
+              <w:rPr>
+                <w:rFonts w:ascii="Times New Roman" w:eastAsia="Times New Roman" w:hAnsi="Times New Roman" w:cs="Times New Roman"/>
+                <w:b/>
+                <w:sz w:val="24"/>
+                <w:szCs w:val="24"/>
+                <w:u w:val="single"/>
+              </w:rPr>
+              <w:t>Suwartono, S.pd</w:t>
+            </w:r>
+          </w:p>
+          <w:p>
+            <w:pPr>
+              <w:jc w:val="center"/>
+              <w:rPr>
+                <w:rFonts w:ascii="Times New Roman" w:hAnsi="Times New Roman" w:cs="Times New Roman"/>
+                <w:b/>
+                <w:bCs/>
+                <w:sz w:val="24"/>
+                <w:szCs w:val="24"/>
+                <w:lang w:val="en-US"/>
+              </w:rPr>
+            </w:pPr>
+            <w:r>
+              <w:rPr>
+                <w:rFonts w:ascii="Times New Roman" w:eastAsia="Times New Roman" w:hAnsi="Times New Roman" w:cs="Times New Roman"/>
+                <w:b/>
+              </w:rPr>
+              <w:t>NIP. 196405161987031009</w:t>
+            </w:r>
+          </w:p>
+        </w:tc>
+        <w:tc>
+          <w:tcPr>
+            <w:tcW w:w="3005" w:type="dxa"/>
+          </w:tcPr>
+          <w:p>
+            <w:pPr>
+              <w:jc w:val="center"/>
+              <w:rPr>
+                <w:rFonts w:ascii="Times New Roman" w:hAnsi="Times New Roman" w:cs="Times New Roman"/>
+                <w:b/>
+                <w:bCs/>
+                <w:sz w:val="24"/>
+                <w:szCs w:val="24"/>
+                <w:lang w:val="en-US"/>
+              </w:rPr>
+            </w:pPr>
+          </w:p>
+        </w:tc>
+        <w:tc>
+          <w:tcPr>
+            <w:tcW w:w="3006" w:type="dxa"/>
+          </w:tcPr>
+          <w:p>
+            <w:pPr>
+              <w:jc w:val="center"/>
+              <w:rPr>
+                <w:rFonts w:ascii="Times New Roman" w:hAnsi="Times New Roman" w:cs="Times New Roman"/>
+                <w:b/>
+                <w:bCs/>
+                <w:sz w:val="24"/>
+                <w:szCs w:val="24"/>
+                <w:lang w:val="en-US"/>
+              </w:rPr>
+            </w:pPr>
+            <w:r>
+              <w:rPr>
+                <w:rFonts w:ascii="Times New Roman" w:hAnsi="Times New Roman" w:cs="Times New Roman"/>
+                <w:b/>
+                <w:bCs/>
+                <w:sz w:val="24"/>
+                <w:szCs w:val="24"/>
+                <w:lang w:val="en-US"/>
+              </w:rPr>
+              <w:t>Pembina OSIS</w:t>
+            </w:r>
+          </w:p>
+          <w:p>
+            <w:pPr>
+              <w:jc w:val="center"/>
+              <w:rPr>
+                <w:rFonts w:ascii="Times New Roman" w:hAnsi="Times New Roman" w:cs="Times New Roman"/>
+                <w:b/>
+                <w:bCs/>
+                <w:sz w:val="24"/>
+                <w:szCs w:val="24"/>
+                <w:lang w:val="en-US"/>
+              </w:rPr>
+            </w:pPr>
+          </w:p>
+          <w:p>
+            <w:pPr>
+              <w:jc w:val="center"/>
+              <w:rPr>
+                <w:rFonts w:ascii="Times New Roman" w:hAnsi="Times New Roman" w:cs="Times New Roman"/>
+                <w:b/>
+                <w:bCs/>
+                <w:sz w:val="24"/>
+                <w:szCs w:val="24"/>
+                <w:lang w:val="en-US"/>
+              </w:rPr>
+            </w:pPr>
+          </w:p>
+          <w:p>
+            <w:pPr>
+              <w:jc w:val="center"/>
+              <w:rPr>
+                <w:rFonts w:ascii="Times New Roman" w:hAnsi="Times New Roman" w:cs="Times New Roman"/>
+                <w:b/>
+                <w:bCs/>
+                <w:sz w:val="24"/>
+                <w:szCs w:val="24"/>
+                <w:lang w:val="en-US"/>
+              </w:rPr>
+            </w:pPr>
+          </w:p>
+          <w:p>
+            <w:pPr>
+              <w:widowControl w:val="0"/>
+              <w:pBdr>
+                <w:top w:val="nil"/>
+                <w:left w:val="nil"/>
+                <w:bottom w:val="nil"/>
+                <w:right w:val="nil"/>
+                <w:between w:val="nil"/>
+              </w:pBdr>
+              <w:jc w:val="center"/>
+              <w:rPr>
+                <w:rFonts w:ascii="Times New Roman" w:eastAsia="Times New Roman" w:hAnsi="Times New Roman" w:cs="Times New Roman"/>
+                <w:b/>
+                <w:bCs/>
+                <w:sz w:val="24"/>
+                <w:szCs w:val="24"/>
+                <w:u w:val="single"/>
+              </w:rPr>
+            </w:pPr>
+            <w:r>
+              <w:rPr>
+                <w:rFonts w:ascii="Times New Roman" w:eastAsia="Times New Roman" w:hAnsi="Times New Roman" w:cs="Times New Roman"/>
+                <w:b/>
+                <w:bCs/>
+                <w:sz w:val="24"/>
+                <w:szCs w:val="24"/>
+                <w:u w:val="single"/>
+              </w:rPr>
+              <w:t>Siti Nurhayati, M.Pd</w:t>
+            </w:r>
+          </w:p>
+          <w:p>
+            <w:pPr>
+              <w:jc w:val="center"/>
+              <w:rPr>
+                <w:rFonts w:ascii="Times New Roman" w:hAnsi="Times New Roman" w:cs="Times New Roman"/>
+                <w:b/>
+                <w:bCs/>
+                <w:sz w:val="24"/>
+                <w:szCs w:val="24"/>
+                <w:lang w:val="en-US"/>
+              </w:rPr>
+            </w:pPr>
+            <w:r>
+              <w:rPr>
+                <w:rFonts w:ascii="Times New Roman" w:eastAsia="Times New Roman" w:hAnsi="Times New Roman" w:cs="Times New Roman"/>
+                <w:b/>
+                <w:bCs/>
+                <w:sz w:val="20"/>
+                <w:szCs w:val="20"/>
+              </w:rPr>
+              <w:t>NIP. 196807311994122002</w:t>
+            </w:r>
+          </w:p>
+        </w:tc>
+      </w:tr>
+      <w:tr>
+        <w:tc>
+          <w:tcPr>
+            <w:tcW w:w="3005" w:type="dxa"/>
+          </w:tcPr>
+          <w:p>
+            <w:pPr>
+              <w:jc w:val="center"/>
+              <w:rPr>
+                <w:rFonts w:ascii="Times New Roman" w:hAnsi="Times New Roman" w:cs="Times New Roman"/>
+                <w:b/>
+                <w:bCs/>
+                <w:sz w:val="24"/>
+                <w:szCs w:val="24"/>
+                <w:lang w:val="en-US"/>
+              </w:rPr>
+            </w:pPr>
+          </w:p>
+        </w:tc>
+        <w:tc>
+          <w:tcPr>
+            <w:tcW w:w="3005" w:type="dxa"/>
+          </w:tcPr>
+          <w:p>
+            <w:pPr>
+              <w:widowControl w:val="0"/>
+              <w:pBdr>
+                <w:top w:val="nil"/>
+                <w:left w:val="nil"/>
+                <w:bottom w:val="nil"/>
+                <w:right w:val="nil"/>
+                <w:between w:val="nil"/>
+              </w:pBdr>
+              <w:jc w:val="center"/>
+              <w:rPr>
+                <w:rFonts w:ascii="Times New Roman" w:eastAsia="Times New Roman" w:hAnsi="Times New Roman" w:cs="Times New Roman"/>
+                <w:b/>
+                <w:sz w:val="24"/>
+                <w:szCs w:val="24"/>
+              </w:rPr>
+            </w:pPr>
+            <w:r>
+              <w:rPr>
+                <w:rFonts w:ascii="Times New Roman" w:eastAsia="Times New Roman" w:hAnsi="Times New Roman" w:cs="Times New Roman"/>
+                <w:b/>
+                <w:sz w:val="24"/>
+                <w:szCs w:val="24"/>
+              </w:rPr>
+              <w:t>Kepala SMAN 6 Jakarta</w:t>
+            </w:r>
+          </w:p>
+          <w:p>
+            <w:pPr>
+              <w:widowControl w:val="0"/>
+              <w:pBdr>
+                <w:top w:val="nil"/>
+                <w:left w:val="nil"/>
+                <w:bottom w:val="nil"/>
+                <w:right w:val="nil"/>
+                <w:between w:val="nil"/>
+              </w:pBdr>
+              <w:jc w:val="center"/>
+              <w:rPr>
+                <w:rFonts w:ascii="Times New Roman" w:eastAsia="Times New Roman" w:hAnsi="Times New Roman" w:cs="Times New Roman"/>
+                <w:b/>
+                <w:sz w:val="24"/>
+                <w:szCs w:val="24"/>
+              </w:rPr>
+            </w:pPr>
+          </w:p>
+          <w:p>
+            <w:pPr>
+              <w:widowControl w:val="0"/>
+              <w:pBdr>
+                <w:top w:val="nil"/>
+                <w:left w:val="nil"/>
+                <w:bottom w:val="nil"/>
+                <w:right w:val="nil"/>
+                <w:between w:val="nil"/>
+              </w:pBdr>
+              <w:jc w:val="center"/>
+              <w:rPr>
+                <w:rFonts w:ascii="Times New Roman" w:eastAsia="Times New Roman" w:hAnsi="Times New Roman" w:cs="Times New Roman"/>
+                <w:b/>
+                <w:sz w:val="24"/>
+                <w:szCs w:val="24"/>
+              </w:rPr>
+            </w:pPr>
+          </w:p>
+          <w:p>
+            <w:pPr>
+              <w:widowControl w:val="0"/>
+              <w:pBdr>
+                <w:top w:val="nil"/>
+                <w:left w:val="nil"/>
+                <w:bottom w:val="nil"/>
+                <w:right w:val="nil"/>
+                <w:between w:val="nil"/>
+              </w:pBdr>
+              <w:jc w:val="center"/>
+              <w:rPr>
+                <w:rFonts w:ascii="Times New Roman" w:eastAsia="Times New Roman" w:hAnsi="Times New Roman" w:cs="Times New Roman"/>
+                <w:b/>
+                <w:sz w:val="24"/>
+                <w:szCs w:val="24"/>
+              </w:rPr>
+            </w:pPr>
+          </w:p>
+          <w:p>
+            <w:pPr>
+              <w:widowControl w:val="0"/>
+              <w:pBdr>
+                <w:top w:val="nil"/>
+                <w:left w:val="nil"/>
+                <w:bottom w:val="nil"/>
+                <w:right w:val="nil"/>
+                <w:between w:val="nil"/>
+              </w:pBdr>
+              <w:jc w:val="center"/>
+              <w:rPr>
+                <w:rFonts w:ascii="Times New Roman" w:eastAsia="Times New Roman" w:hAnsi="Times New Roman" w:cs="Times New Roman"/>
+                <w:b/>
+                <w:sz w:val="24"/>
+                <w:szCs w:val="24"/>
+                <w:u w:val="single"/>
+              </w:rPr>
+            </w:pPr>
+            <w:r>
+              <w:rPr>
+                <w:rFonts w:ascii="Times New Roman" w:eastAsia="Times New Roman" w:hAnsi="Times New Roman" w:cs="Times New Roman"/>
+                <w:b/>
+                <w:sz w:val="24"/>
+                <w:szCs w:val="24"/>
+                <w:u w:val="single"/>
+              </w:rPr>
+              <w:t>Wanito Handoyo, M.Pd</w:t>
+            </w:r>
+          </w:p>
+          <w:p>
+            <w:pPr>
+              <w:jc w:val="center"/>
+              <w:rPr>
+                <w:rFonts w:ascii="Times New Roman" w:hAnsi="Times New Roman" w:cs="Times New Roman"/>
+                <w:b/>
+                <w:bCs/>
+                <w:sz w:val="24"/>
+                <w:szCs w:val="24"/>
+                <w:lang w:val="en-US"/>
+              </w:rPr>
+            </w:pPr>
+            <w:r>
+              <w:rPr>
+                <w:rFonts w:ascii="Times New Roman" w:eastAsia="Times New Roman" w:hAnsi="Times New Roman" w:cs="Times New Roman"/>
+                <w:b/>
+              </w:rPr>
+              <w:t>NIP. 196908021998021001</w:t>
+            </w:r>
+          </w:p>
+        </w:tc>
+        <w:tc>
+          <w:tcPr>
+            <w:tcW w:w="3006" w:type="dxa"/>
+          </w:tcPr>
+          <w:p>
+            <w:pPr>
+              <w:jc w:val="center"/>
+              <w:rPr>
+                <w:rFonts w:ascii="Times New Roman" w:hAnsi="Times New Roman" w:cs="Times New Roman"/>
+                <w:b/>
+                <w:bCs/>
+                <w:sz w:val="24"/>
+                <w:szCs w:val="24"/>
+                <w:lang w:val="en-US"/>
+              </w:rPr>
+            </w:pPr>
+          </w:p>
+        </w:tc>
+      </w:tr>
+    </w:tbl>
+    <w:p>
+      <w:pPr>
+        <w:jc w:val="center"/>
+        <w:rPr>
+          <w:rFonts w:ascii="Arial" w:hAnsi="Arial" w:cs="Arial"/>
+          <w:b/>
+          <w:bCs/>
+          <w:sz w:val="24"/>
+          <w:szCs w:val="24"/>
+          <w:lang w:val="en-US"/>
+        </w:rPr>
+      </w:pPr>
+    </w:p>
+    <w:p>
+      <w:pPr>
+        <w:rPr>
+          <w:rFonts w:ascii="Arial" w:hAnsi="Arial" w:cs="Arial"/>
+          <w:sz w:val="24"/>
+          <w:szCs w:val="24"/>
+          <w:lang w:val="en-US"/>
+        </w:rPr>
+      </w:pPr>
+    </w:p>
+    <w:p>
+      <w:pPr>
+        <w:rPr>
+          <w:rFonts w:ascii="Arial" w:hAnsi="Arial" w:cs="Arial"/>
+          <w:sz w:val="24"/>
+          <w:szCs w:val="24"/>
+          <w:lang w:val="en-US"/>
+        </w:rPr>
+      </w:pPr>
+    </w:p>
+    <w:p>
+      <w:pPr>
+        <w:rPr>
+          <w:rFonts w:ascii="Arial" w:hAnsi="Arial" w:cs="Arial"/>
+          <w:sz w:val="24"/>
+          <w:szCs w:val="24"/>
+          <w:lang w:val="en-US"/>
+        </w:rPr>
+      </w:pPr>
+    </w:p>
+    <w:p>
+      <w:pPr>
+        <w:rPr>
+          <w:rFonts w:ascii="Arial" w:hAnsi="Arial" w:cs="Arial"/>
+          <w:b/>
+          <w:bCs/>
+          <w:sz w:val="24"/>
+          <w:szCs w:val="24"/>
+          <w:lang w:val="en-US"/>
+        </w:rPr>
+      </w:pPr>
+    </w:p>
+    <w:p>
+      <w:pPr>
+        <w:rPr>
+          <w:rFonts w:ascii="Arial" w:hAnsi="Arial" w:cs="Arial"/>
+          <w:b/>
+          <w:bCs/>
+          <w:sz w:val="24"/>
+          <w:szCs w:val="24"/>
+          <w:lang w:val="en-US"/>
+        </w:rPr>
+      </w:pPr>
+    </w:p>
+    <w:p>
+      <w:pPr>
+        <w:tabs>
+          <w:tab w:val="left" w:pos="5010"/>
+        </w:tabs>
+        <w:rPr>
+          <w:rFonts w:ascii="Arial" w:hAnsi="Arial" w:cs="Arial"/>
+          <w:sz w:val="24"/>
+          <w:szCs w:val="24"/>
+          <w:lang w:val="en-US"/>
+        </w:rPr>
+      </w:pPr>
+      <w:r>
+        <w:rPr>
+          <w:rFonts w:ascii="Arial" w:hAnsi="Arial" w:cs="Arial"/>
+          <w:sz w:val="24"/>
+          <w:szCs w:val="24"/>
+          <w:lang w:val="en-US"/>
+        </w:rPr>
+        <w:tab/>
+      </w:r>
+    </w:p>
     <w:sectPr>
-      <w:headerReference w:type="default" r:id="rId17"/>
-      <w:footerReference w:type="default" r:id="rId18"/>
+      <w:footerReference w:type="default" r:id="rId19"/>
       <w:pgSz w:w="11906" w:h="16838"/>
       <w:pgMar w:top="1440" w:right="1440" w:bottom="1440" w:left="1440" w:header="708" w:footer="708" w:gutter="0"/>
       <w:pgNumType w:start="1"/>
@@ -21444,6 +22189,16 @@
       </w:p>
     </w:sdtContent>
   </w:sdt>
+  <w:p>
+    <w:pPr>
+      <w:pStyle w:val="Footer"/>
+    </w:pPr>
+  </w:p>
+</w:ftr>
+</file>
+
+<file path=word/footer2.xml><?xml version="1.0" encoding="utf-8"?>
+<w:ftr xmlns:wpc="http://schemas.microsoft.com/office/word/2010/wordprocessingCanvas" xmlns:cx="http://schemas.microsoft.com/office/drawing/2014/chartex" xmlns:cx1="http://schemas.microsoft.com/office/drawing/2015/9/8/chartex" xmlns:cx2="http://schemas.microsoft.com/office/drawing/2015/10/21/chartex" xmlns:cx3="http://schemas.microsoft.com/office/drawing/2016/5/9/chartex" xmlns:cx4="http://schemas.microsoft.com/office/drawing/2016/5/10/chartex" xmlns:cx5="http://schemas.microsoft.com/office/drawing/2016/5/11/chartex" xmlns:cx6="http://schemas.microsoft.com/office/drawing/2016/5/12/chartex" xmlns:cx7="http://schemas.microsoft.com/office/drawing/2016/5/13/chartex" xmlns:cx8="http://schemas.microsoft.com/office/drawing/2016/5/14/chartex" xmlns:mc="http://schemas.openxmlformats.org/markup-compatibility/2006" xmlns:aink="http://schemas.microsoft.com/office/drawing/2016/ink" xmlns:am3d="http://schemas.microsoft.com/office/drawing/2017/model3d" xmlns:o="urn:schemas-microsoft-com:office:office" xmlns:r="http://schemas.openxmlformats.org/officeDocument/2006/relationships" xmlns:m="http://schemas.openxmlformats.org/officeDocument/2006/math" xmlns:v="urn:schemas-microsoft-com:vml" xmlns:wp14="http://schemas.microsoft.com/office/word/2010/wordprocessingDrawing" xmlns:wp="http://schemas.openxmlformats.org/drawingml/2006/wordprocessingDrawing" xmlns:w10="urn:schemas-microsoft-com:office:word" xmlns:w="http://schemas.openxmlformats.org/wordprocessingml/2006/main" xmlns:w14="http://schemas.microsoft.com/office/word/2010/wordml" xmlns:w15="http://schemas.microsoft.com/office/word/2012/wordml" xmlns:w16cex="http://schemas.microsoft.com/office/word/2018/wordml/cex" xmlns:w16cid="http://schemas.microsoft.com/office/word/2016/wordml/cid" xmlns:w16="http://schemas.microsoft.com/office/word/2018/wordml" xmlns:w16sdtdh="http://schemas.microsoft.com/office/word/2020/wordml/sdtdatahash" xmlns:w16se="http://schemas.microsoft.com/office/word/2015/wordml/symex" xmlns:wpg="http://schemas.microsoft.com/office/word/2010/wordprocessingGroup" xmlns:wpi="http://schemas.microsoft.com/office/word/2010/wordprocessingInk" xmlns:wne="http://schemas.microsoft.com/office/word/2006/wordml" xmlns:wps="http://schemas.microsoft.com/office/word/2010/wordprocessingShape" mc:Ignorable="w14 w15 w16se w16cid w16 w16cex w16sdtdh wp14">
   <w:p>
     <w:pPr>
       <w:pStyle w:val="Footer"/>

</xml_diff>